<commit_message>
finished report and comparing models
</commit_message>
<xml_diff>
--- a/ex1/ex1 report.docx
+++ b/ex1/ex1 report.docx
@@ -12,31 +12,7 @@
         <w:rPr>
           <w:sz w:val="34"/>
         </w:rPr>
-        <w:t>ANLP – E</w:t>
-      </w:r>
-      <w:r>
-        <w:rPr>
-          <w:sz w:val="34"/>
-        </w:rPr>
-        <w:t>xercise</w:t>
-      </w:r>
-      <w:r>
-        <w:rPr>
-          <w:sz w:val="34"/>
-        </w:rPr>
-        <w:t xml:space="preserve"> </w:t>
-      </w:r>
-      <w:r>
-        <w:rPr>
-          <w:sz w:val="34"/>
-        </w:rPr>
-        <w:t>#</w:t>
-      </w:r>
-      <w:r>
-        <w:rPr>
-          <w:sz w:val="34"/>
-        </w:rPr>
-        <w:t>1</w:t>
+        <w:t>ANLP – Exercise #1</w:t>
       </w:r>
     </w:p>
     <w:p>
@@ -174,16 +150,7 @@
           <w:sz w:val="22"/>
           <w:szCs w:val="28"/>
         </w:rPr>
-        <w:t>C</w:t>
-      </w:r>
-      <w:r>
-        <w:rPr>
-          <w:b/>
-          <w:bCs/>
-          <w:sz w:val="22"/>
-          <w:szCs w:val="28"/>
-        </w:rPr>
-        <w:t>oreference Datasets (e.g. the Winograd Schema Challenge)</w:t>
+        <w:t>Coreference Datasets (e.g. the Winograd Schema Challenge)</w:t>
       </w:r>
       <w:r>
         <w:rPr>
@@ -1318,14 +1285,7 @@
           <w:sz w:val="22"/>
           <w:szCs w:val="22"/>
         </w:rPr>
-        <w:t>C</w:t>
-      </w:r>
-      <w:r>
-        <w:rPr>
-          <w:sz w:val="22"/>
-          <w:szCs w:val="22"/>
-        </w:rPr>
-        <w:t>ontext-window</w:t>
+        <w:t>Context-window</w:t>
       </w:r>
       <w:r>
         <w:rPr>
@@ -1710,16 +1670,140 @@
     </w:p>
     <w:p>
       <w:pPr>
+        <w:spacing w:before="100" w:beforeAutospacing="1" w:after="0" w:line="360" w:lineRule="auto"/>
+        <w:ind w:left="0" w:firstLine="0"/>
+        <w:jc w:val="left"/>
+        <w:rPr>
+          <w:sz w:val="22"/>
+          <w:szCs w:val="28"/>
+        </w:rPr>
+      </w:pPr>
+      <w:r>
+        <w:rPr>
+          <w:sz w:val="22"/>
+          <w:szCs w:val="28"/>
+        </w:rPr>
+        <w:t xml:space="preserve">Each model's </w:t>
+      </w:r>
+      <w:proofErr w:type="gramStart"/>
+      <w:r>
+        <w:rPr>
+          <w:sz w:val="22"/>
+          <w:szCs w:val="28"/>
+        </w:rPr>
+        <w:t>accuracies</w:t>
+      </w:r>
+      <w:proofErr w:type="gramEnd"/>
+      <w:r>
+        <w:rPr>
+          <w:sz w:val="22"/>
+          <w:szCs w:val="28"/>
+        </w:rPr>
+        <w:t>:</w:t>
+      </w:r>
+    </w:p>
+    <w:p>
+      <w:pPr>
         <w:spacing w:before="100" w:beforeAutospacing="1" w:after="120" w:line="259" w:lineRule="auto"/>
         <w:ind w:left="0" w:firstLine="0"/>
         <w:jc w:val="left"/>
         <w:rPr>
           <w:b/>
           <w:bCs/>
-          <w:sz w:val="24"/>
-          <w:szCs w:val="32"/>
-        </w:rPr>
-      </w:pPr>
+          <w:sz w:val="22"/>
+          <w:szCs w:val="22"/>
+        </w:rPr>
+      </w:pPr>
+      <w:r>
+        <w:rPr>
+          <w:b/>
+          <w:bCs/>
+          <w:sz w:val="22"/>
+          <w:szCs w:val="28"/>
+        </w:rPr>
+        <w:t>ep3_lr5e-05_bs32</w:t>
+      </w:r>
+    </w:p>
+    <w:p>
+      <w:pPr>
+        <w:pStyle w:val="ListParagraph"/>
+        <w:numPr>
+          <w:ilvl w:val="0"/>
+          <w:numId w:val="7"/>
+        </w:numPr>
+        <w:spacing w:before="100" w:beforeAutospacing="1" w:after="120" w:line="259" w:lineRule="auto"/>
+        <w:jc w:val="left"/>
+        <w:rPr>
+          <w:sz w:val="22"/>
+          <w:szCs w:val="22"/>
+        </w:rPr>
+      </w:pPr>
+      <w:proofErr w:type="spellStart"/>
+      <w:r>
+        <w:rPr>
+          <w:sz w:val="22"/>
+          <w:szCs w:val="22"/>
+        </w:rPr>
+        <w:t>val</w:t>
+      </w:r>
+      <w:proofErr w:type="spellEnd"/>
+      <w:r>
+        <w:rPr>
+          <w:sz w:val="22"/>
+          <w:szCs w:val="22"/>
+        </w:rPr>
+        <w:t xml:space="preserve"> </w:t>
+      </w:r>
+      <w:r>
+        <w:rPr>
+          <w:sz w:val="22"/>
+          <w:szCs w:val="22"/>
+        </w:rPr>
+        <w:t>acc =</w:t>
+      </w:r>
+      <w:r>
+        <w:rPr>
+          <w:sz w:val="22"/>
+          <w:szCs w:val="22"/>
+        </w:rPr>
+        <w:t xml:space="preserve"> </w:t>
+      </w:r>
+      <w:r>
+        <w:rPr>
+          <w:sz w:val="22"/>
+          <w:szCs w:val="22"/>
+        </w:rPr>
+        <w:t>0.867647</w:t>
+      </w:r>
+    </w:p>
+    <w:p>
+      <w:pPr>
+        <w:pStyle w:val="ListParagraph"/>
+        <w:numPr>
+          <w:ilvl w:val="0"/>
+          <w:numId w:val="7"/>
+        </w:numPr>
+        <w:spacing w:before="100" w:beforeAutospacing="1" w:after="120" w:line="259" w:lineRule="auto"/>
+        <w:jc w:val="left"/>
+        <w:rPr>
+          <w:sz w:val="22"/>
+          <w:szCs w:val="22"/>
+        </w:rPr>
+      </w:pPr>
+      <w:r>
+        <w:rPr>
+          <w:sz w:val="22"/>
+          <w:szCs w:val="22"/>
+        </w:rPr>
+        <w:t xml:space="preserve">test acc = </w:t>
+      </w:r>
+      <w:r>
+        <w:rPr>
+          <w:sz w:val="22"/>
+          <w:szCs w:val="22"/>
+        </w:rPr>
+        <w:t>0.8382608695652174</w:t>
+      </w:r>
     </w:p>
     <w:p>
       <w:pPr>
@@ -1729,6 +1813,355 @@
         <w:rPr>
           <w:b/>
           <w:bCs/>
+          <w:sz w:val="22"/>
+          <w:szCs w:val="22"/>
+        </w:rPr>
+      </w:pPr>
+      <w:r>
+        <w:rPr>
+          <w:b/>
+          <w:bCs/>
+          <w:sz w:val="22"/>
+          <w:szCs w:val="22"/>
+        </w:rPr>
+        <w:t>ep2_lr2e-05_bs16</w:t>
+      </w:r>
+    </w:p>
+    <w:p>
+      <w:pPr>
+        <w:pStyle w:val="ListParagraph"/>
+        <w:numPr>
+          <w:ilvl w:val="0"/>
+          <w:numId w:val="7"/>
+        </w:numPr>
+        <w:spacing w:before="100" w:beforeAutospacing="1" w:after="120" w:line="259" w:lineRule="auto"/>
+        <w:jc w:val="left"/>
+        <w:rPr>
+          <w:sz w:val="22"/>
+          <w:szCs w:val="22"/>
+        </w:rPr>
+      </w:pPr>
+      <w:proofErr w:type="spellStart"/>
+      <w:r>
+        <w:rPr>
+          <w:sz w:val="22"/>
+          <w:szCs w:val="22"/>
+        </w:rPr>
+        <w:t>val</w:t>
+      </w:r>
+      <w:proofErr w:type="spellEnd"/>
+      <w:r>
+        <w:rPr>
+          <w:sz w:val="22"/>
+          <w:szCs w:val="22"/>
+        </w:rPr>
+        <w:t xml:space="preserve"> </w:t>
+      </w:r>
+      <w:r>
+        <w:rPr>
+          <w:sz w:val="22"/>
+          <w:szCs w:val="22"/>
+        </w:rPr>
+        <w:t>acc =</w:t>
+      </w:r>
+      <w:r>
+        <w:rPr>
+          <w:sz w:val="22"/>
+          <w:szCs w:val="22"/>
+        </w:rPr>
+        <w:t xml:space="preserve"> </w:t>
+      </w:r>
+      <w:r>
+        <w:rPr>
+          <w:sz w:val="22"/>
+          <w:szCs w:val="22"/>
+        </w:rPr>
+        <w:t>0.828431</w:t>
+      </w:r>
+    </w:p>
+    <w:p>
+      <w:pPr>
+        <w:pStyle w:val="ListParagraph"/>
+        <w:numPr>
+          <w:ilvl w:val="0"/>
+          <w:numId w:val="7"/>
+        </w:numPr>
+        <w:spacing w:before="100" w:beforeAutospacing="1" w:after="120" w:line="259" w:lineRule="auto"/>
+        <w:jc w:val="left"/>
+        <w:rPr>
+          <w:sz w:val="22"/>
+          <w:szCs w:val="22"/>
+        </w:rPr>
+      </w:pPr>
+      <w:r>
+        <w:rPr>
+          <w:sz w:val="22"/>
+          <w:szCs w:val="22"/>
+        </w:rPr>
+        <w:t xml:space="preserve">test acc = </w:t>
+      </w:r>
+      <w:r>
+        <w:rPr>
+          <w:sz w:val="22"/>
+          <w:szCs w:val="22"/>
+        </w:rPr>
+        <w:t>0.8347826086956521</w:t>
+      </w:r>
+    </w:p>
+    <w:p>
+      <w:pPr>
+        <w:spacing w:before="100" w:beforeAutospacing="1" w:after="120" w:line="259" w:lineRule="auto"/>
+        <w:ind w:left="0" w:firstLine="0"/>
+        <w:jc w:val="left"/>
+        <w:rPr>
+          <w:b/>
+          <w:bCs/>
+          <w:sz w:val="22"/>
+          <w:szCs w:val="22"/>
+        </w:rPr>
+      </w:pPr>
+      <w:r>
+        <w:rPr>
+          <w:b/>
+          <w:bCs/>
+          <w:sz w:val="22"/>
+          <w:szCs w:val="22"/>
+        </w:rPr>
+        <w:t>ep2_lr0.00015_bs16</w:t>
+      </w:r>
+    </w:p>
+    <w:p>
+      <w:pPr>
+        <w:pStyle w:val="ListParagraph"/>
+        <w:numPr>
+          <w:ilvl w:val="0"/>
+          <w:numId w:val="7"/>
+        </w:numPr>
+        <w:spacing w:before="100" w:beforeAutospacing="1" w:after="120" w:line="259" w:lineRule="auto"/>
+        <w:jc w:val="left"/>
+        <w:rPr>
+          <w:sz w:val="22"/>
+          <w:szCs w:val="22"/>
+        </w:rPr>
+      </w:pPr>
+      <w:proofErr w:type="spellStart"/>
+      <w:r>
+        <w:rPr>
+          <w:sz w:val="22"/>
+          <w:szCs w:val="22"/>
+        </w:rPr>
+        <w:t>val</w:t>
+      </w:r>
+      <w:proofErr w:type="spellEnd"/>
+      <w:r>
+        <w:rPr>
+          <w:sz w:val="22"/>
+          <w:szCs w:val="22"/>
+        </w:rPr>
+        <w:t xml:space="preserve"> </w:t>
+      </w:r>
+      <w:r>
+        <w:rPr>
+          <w:sz w:val="22"/>
+          <w:szCs w:val="22"/>
+        </w:rPr>
+        <w:t>acc =</w:t>
+      </w:r>
+      <w:r>
+        <w:rPr>
+          <w:sz w:val="22"/>
+          <w:szCs w:val="22"/>
+        </w:rPr>
+        <w:t xml:space="preserve"> </w:t>
+      </w:r>
+      <w:r>
+        <w:rPr>
+          <w:sz w:val="22"/>
+          <w:szCs w:val="22"/>
+        </w:rPr>
+        <w:t>0.845588</w:t>
+      </w:r>
+    </w:p>
+    <w:p>
+      <w:pPr>
+        <w:pStyle w:val="ListParagraph"/>
+        <w:numPr>
+          <w:ilvl w:val="0"/>
+          <w:numId w:val="7"/>
+        </w:numPr>
+        <w:spacing w:before="100" w:beforeAutospacing="1" w:after="120" w:line="259" w:lineRule="auto"/>
+        <w:jc w:val="left"/>
+        <w:rPr>
+          <w:sz w:val="22"/>
+          <w:szCs w:val="22"/>
+        </w:rPr>
+      </w:pPr>
+      <w:r>
+        <w:rPr>
+          <w:sz w:val="22"/>
+          <w:szCs w:val="22"/>
+        </w:rPr>
+        <w:t xml:space="preserve">test acc = </w:t>
+      </w:r>
+      <w:r>
+        <w:rPr>
+          <w:sz w:val="22"/>
+          <w:szCs w:val="22"/>
+        </w:rPr>
+        <w:t>0.8249275362318841</w:t>
+      </w:r>
+    </w:p>
+    <w:p>
+      <w:pPr>
+        <w:spacing w:before="100" w:beforeAutospacing="1" w:after="120" w:line="259" w:lineRule="auto"/>
+        <w:ind w:left="0" w:firstLine="0"/>
+        <w:rPr>
+          <w:sz w:val="22"/>
+          <w:szCs w:val="22"/>
+        </w:rPr>
+      </w:pPr>
+      <w:r>
+        <w:rPr>
+          <w:sz w:val="22"/>
+          <w:szCs w:val="22"/>
+        </w:rPr>
+        <w:t xml:space="preserve">As we can </w:t>
+      </w:r>
+      <w:r>
+        <w:rPr>
+          <w:sz w:val="22"/>
+          <w:szCs w:val="22"/>
+        </w:rPr>
+        <w:t>see,</w:t>
+      </w:r>
+      <w:r>
+        <w:rPr>
+          <w:sz w:val="22"/>
+          <w:szCs w:val="22"/>
+        </w:rPr>
+        <w:t xml:space="preserve"> the </w:t>
+      </w:r>
+      <w:r>
+        <w:rPr>
+          <w:b/>
+          <w:bCs/>
+          <w:sz w:val="22"/>
+          <w:szCs w:val="22"/>
+        </w:rPr>
+        <w:t>ep3_lr5e-05_bs32</w:t>
+      </w:r>
+      <w:r>
+        <w:rPr>
+          <w:b/>
+          <w:bCs/>
+          <w:sz w:val="22"/>
+          <w:szCs w:val="22"/>
+        </w:rPr>
+        <w:t xml:space="preserve"> </w:t>
+      </w:r>
+      <w:r>
+        <w:rPr>
+          <w:sz w:val="22"/>
+          <w:szCs w:val="22"/>
+        </w:rPr>
+        <w:t>configuration achieved both the best accuracy on the validation set and the test set but only by a small margin.</w:t>
+      </w:r>
+    </w:p>
+    <w:p>
+      <w:pPr>
+        <w:spacing w:before="100" w:beforeAutospacing="1" w:after="120" w:line="259" w:lineRule="auto"/>
+        <w:ind w:left="0" w:firstLine="0"/>
+        <w:jc w:val="left"/>
+        <w:rPr>
+          <w:b/>
+          <w:bCs/>
+          <w:sz w:val="22"/>
+          <w:szCs w:val="22"/>
+        </w:rPr>
+      </w:pPr>
+      <w:r>
+        <w:rPr>
+          <w:b/>
+          <w:bCs/>
+          <w:sz w:val="22"/>
+          <w:szCs w:val="22"/>
+        </w:rPr>
+        <w:t>Comparing the best and worst performance models:</w:t>
+      </w:r>
+    </w:p>
+    <w:p>
+      <w:pPr>
+        <w:spacing w:before="100" w:beforeAutospacing="1" w:after="120" w:line="259" w:lineRule="auto"/>
+        <w:ind w:left="0" w:firstLine="0"/>
+        <w:rPr>
+          <w:sz w:val="22"/>
+          <w:szCs w:val="22"/>
+        </w:rPr>
+      </w:pPr>
+      <w:r>
+        <w:rPr>
+          <w:sz w:val="22"/>
+          <w:szCs w:val="22"/>
+        </w:rPr>
+        <w:t>We can see that t</w:t>
+      </w:r>
+      <w:r>
+        <w:rPr>
+          <w:sz w:val="22"/>
+          <w:szCs w:val="22"/>
+        </w:rPr>
+        <w:t xml:space="preserve">he weaker </w:t>
+      </w:r>
+      <w:r>
+        <w:rPr>
+          <w:b/>
+          <w:bCs/>
+          <w:sz w:val="22"/>
+          <w:szCs w:val="22"/>
+        </w:rPr>
+        <w:t>ep2_lr2e-05_bs16</w:t>
+      </w:r>
+      <w:r>
+        <w:rPr>
+          <w:sz w:val="22"/>
+          <w:szCs w:val="22"/>
+        </w:rPr>
+        <w:t xml:space="preserve"> model consistently stumbles on cases that demand more than surface matching—deep paraphrases with little word overlap, numerical or factual inference, subtle shifts in which entity or clause is in focus, and multi-step entailments or negation nuances—whereas the stronger </w:t>
+      </w:r>
+      <w:r>
+        <w:rPr>
+          <w:b/>
+          <w:bCs/>
+          <w:sz w:val="22"/>
+          <w:szCs w:val="22"/>
+        </w:rPr>
+        <w:t>ep3_lr5e-05_bs32</w:t>
+      </w:r>
+      <w:r>
+        <w:rPr>
+          <w:sz w:val="22"/>
+          <w:szCs w:val="22"/>
+        </w:rPr>
+        <w:t xml:space="preserve"> configuration, with its larger batch size and slightly higher learning rate, generalizes better to these complex semantic patterns and so achieves higher accuracy on such edge cases.</w:t>
+      </w:r>
+    </w:p>
+    <w:p>
+      <w:pPr>
+        <w:spacing w:before="100" w:beforeAutospacing="1" w:after="120" w:line="259" w:lineRule="auto"/>
+        <w:ind w:left="0" w:firstLine="0"/>
+        <w:jc w:val="left"/>
+        <w:rPr>
+          <w:sz w:val="22"/>
+          <w:szCs w:val="28"/>
+        </w:rPr>
+      </w:pPr>
+    </w:p>
+    <w:p>
+      <w:pPr>
+        <w:spacing w:before="100" w:beforeAutospacing="1" w:after="120" w:line="259" w:lineRule="auto"/>
+        <w:ind w:left="0" w:firstLine="0"/>
+        <w:jc w:val="left"/>
+        <w:rPr>
           <w:sz w:val="24"/>
           <w:szCs w:val="32"/>
         </w:rPr>
@@ -1741,7 +2174,6 @@
         <w:jc w:val="left"/>
       </w:pPr>
     </w:p>
-    <w:p/>
     <w:sectPr>
       <w:headerReference w:type="default" r:id="rId8"/>
       <w:pgSz w:w="11906" w:h="16838"/>
@@ -2337,6 +2769,119 @@
     </w:lvl>
   </w:abstractNum>
   <w:abstractNum w:abstractNumId="4" w15:restartNumberingAfterBreak="0">
+    <w:nsid w:val="77BA701A"/>
+    <w:multiLevelType w:val="hybridMultilevel"/>
+    <w:tmpl w:val="311A13CC"/>
+    <w:lvl w:ilvl="0" w:tplc="04090001">
+      <w:start w:val="1"/>
+      <w:numFmt w:val="bullet"/>
+      <w:lvlText w:val=""/>
+      <w:lvlJc w:val="left"/>
+      <w:pPr>
+        <w:ind w:left="720" w:hanging="360"/>
+      </w:pPr>
+      <w:rPr>
+        <w:rFonts w:ascii="Symbol" w:hAnsi="Symbol" w:hint="default"/>
+      </w:rPr>
+    </w:lvl>
+    <w:lvl w:ilvl="1" w:tplc="04090003" w:tentative="1">
+      <w:start w:val="1"/>
+      <w:numFmt w:val="bullet"/>
+      <w:lvlText w:val="o"/>
+      <w:lvlJc w:val="left"/>
+      <w:pPr>
+        <w:ind w:left="1440" w:hanging="360"/>
+      </w:pPr>
+      <w:rPr>
+        <w:rFonts w:ascii="Courier New" w:hAnsi="Courier New" w:cs="Courier New" w:hint="default"/>
+      </w:rPr>
+    </w:lvl>
+    <w:lvl w:ilvl="2" w:tplc="04090005" w:tentative="1">
+      <w:start w:val="1"/>
+      <w:numFmt w:val="bullet"/>
+      <w:lvlText w:val=""/>
+      <w:lvlJc w:val="left"/>
+      <w:pPr>
+        <w:ind w:left="2160" w:hanging="360"/>
+      </w:pPr>
+      <w:rPr>
+        <w:rFonts w:ascii="Wingdings" w:hAnsi="Wingdings" w:hint="default"/>
+      </w:rPr>
+    </w:lvl>
+    <w:lvl w:ilvl="3" w:tplc="04090001" w:tentative="1">
+      <w:start w:val="1"/>
+      <w:numFmt w:val="bullet"/>
+      <w:lvlText w:val=""/>
+      <w:lvlJc w:val="left"/>
+      <w:pPr>
+        <w:ind w:left="2880" w:hanging="360"/>
+      </w:pPr>
+      <w:rPr>
+        <w:rFonts w:ascii="Symbol" w:hAnsi="Symbol" w:hint="default"/>
+      </w:rPr>
+    </w:lvl>
+    <w:lvl w:ilvl="4" w:tplc="04090003" w:tentative="1">
+      <w:start w:val="1"/>
+      <w:numFmt w:val="bullet"/>
+      <w:lvlText w:val="o"/>
+      <w:lvlJc w:val="left"/>
+      <w:pPr>
+        <w:ind w:left="3600" w:hanging="360"/>
+      </w:pPr>
+      <w:rPr>
+        <w:rFonts w:ascii="Courier New" w:hAnsi="Courier New" w:cs="Courier New" w:hint="default"/>
+      </w:rPr>
+    </w:lvl>
+    <w:lvl w:ilvl="5" w:tplc="04090005" w:tentative="1">
+      <w:start w:val="1"/>
+      <w:numFmt w:val="bullet"/>
+      <w:lvlText w:val=""/>
+      <w:lvlJc w:val="left"/>
+      <w:pPr>
+        <w:ind w:left="4320" w:hanging="360"/>
+      </w:pPr>
+      <w:rPr>
+        <w:rFonts w:ascii="Wingdings" w:hAnsi="Wingdings" w:hint="default"/>
+      </w:rPr>
+    </w:lvl>
+    <w:lvl w:ilvl="6" w:tplc="04090001" w:tentative="1">
+      <w:start w:val="1"/>
+      <w:numFmt w:val="bullet"/>
+      <w:lvlText w:val=""/>
+      <w:lvlJc w:val="left"/>
+      <w:pPr>
+        <w:ind w:left="5040" w:hanging="360"/>
+      </w:pPr>
+      <w:rPr>
+        <w:rFonts w:ascii="Symbol" w:hAnsi="Symbol" w:hint="default"/>
+      </w:rPr>
+    </w:lvl>
+    <w:lvl w:ilvl="7" w:tplc="04090003" w:tentative="1">
+      <w:start w:val="1"/>
+      <w:numFmt w:val="bullet"/>
+      <w:lvlText w:val="o"/>
+      <w:lvlJc w:val="left"/>
+      <w:pPr>
+        <w:ind w:left="5760" w:hanging="360"/>
+      </w:pPr>
+      <w:rPr>
+        <w:rFonts w:ascii="Courier New" w:hAnsi="Courier New" w:cs="Courier New" w:hint="default"/>
+      </w:rPr>
+    </w:lvl>
+    <w:lvl w:ilvl="8" w:tplc="04090005" w:tentative="1">
+      <w:start w:val="1"/>
+      <w:numFmt w:val="bullet"/>
+      <w:lvlText w:val=""/>
+      <w:lvlJc w:val="left"/>
+      <w:pPr>
+        <w:ind w:left="6480" w:hanging="360"/>
+      </w:pPr>
+      <w:rPr>
+        <w:rFonts w:ascii="Wingdings" w:hAnsi="Wingdings" w:hint="default"/>
+      </w:rPr>
+    </w:lvl>
+  </w:abstractNum>
+  <w:abstractNum w:abstractNumId="5" w15:restartNumberingAfterBreak="0">
     <w:nsid w:val="7A222C7B"/>
     <w:multiLevelType w:val="hybridMultilevel"/>
     <w:tmpl w:val="01EC087A"/>
@@ -2450,7 +2995,7 @@
       </w:rPr>
     </w:lvl>
   </w:abstractNum>
-  <w:abstractNum w:abstractNumId="5" w15:restartNumberingAfterBreak="0">
+  <w:abstractNum w:abstractNumId="6" w15:restartNumberingAfterBreak="0">
     <w:nsid w:val="7EC06053"/>
     <w:multiLevelType w:val="hybridMultilevel"/>
     <w:tmpl w:val="4C7A634E"/>
@@ -2669,16 +3214,19 @@
     <w:abstractNumId w:val="3"/>
   </w:num>
   <w:num w:numId="3" w16cid:durableId="845628866">
-    <w:abstractNumId w:val="5"/>
+    <w:abstractNumId w:val="6"/>
   </w:num>
   <w:num w:numId="4" w16cid:durableId="1137067893">
-    <w:abstractNumId w:val="4"/>
+    <w:abstractNumId w:val="5"/>
   </w:num>
   <w:num w:numId="5" w16cid:durableId="1905752697">
     <w:abstractNumId w:val="2"/>
   </w:num>
   <w:num w:numId="6" w16cid:durableId="239754576">
     <w:abstractNumId w:val="1"/>
+  </w:num>
+  <w:num w:numId="7" w16cid:durableId="776172834">
+    <w:abstractNumId w:val="4"/>
   </w:num>
 </w:numbering>
 </file>
@@ -3485,6 +4033,7 @@
       <w:numPr>
         <w:ilvl w:val="1"/>
       </w:numPr>
+      <w:ind w:left="509" w:hanging="265"/>
     </w:pPr>
     <w:rPr>
       <w:rFonts w:eastAsiaTheme="majorEastAsia" w:cstheme="majorBidi"/>
@@ -3675,6 +4224,18 @@
     <w:rPr>
       <w:color w:val="605E5C"/>
       <w:shd w:val="clear" w:color="auto" w:fill="E1DFDD"/>
+    </w:rPr>
+  </w:style>
+  <w:style w:type="character" w:styleId="FollowedHyperlink">
+    <w:name w:val="FollowedHyperlink"/>
+    <w:basedOn w:val="DefaultParagraphFont"/>
+    <w:uiPriority w:val="99"/>
+    <w:semiHidden/>
+    <w:unhideWhenUsed/>
+    <w:rsid w:val="004A0D6D"/>
+    <w:rPr>
+      <w:color w:val="96607D" w:themeColor="followedHyperlink"/>
+      <w:u w:val="single"/>
     </w:rPr>
   </w:style>
 </w:styles>

</xml_diff>